<commit_message>
new pictures and style changes
</commit_message>
<xml_diff>
--- a/images/Copia di price list.docx
+++ b/images/Copia di price list.docx
@@ -213,7 +213,16 @@
           <w:szCs w:val="26"/>
           <w:lang w:val="it-IT"/>
         </w:rPr>
-        <w:t>3£</w:t>
+        <w:t>0</w:t>
+      </w:r>
+      <w:r>
+        <w:rPr>
+          <w:rFonts w:ascii="Century Schoolbook" w:hAnsi="Century Schoolbook"/>
+          <w:sz w:val="26"/>
+          <w:szCs w:val="26"/>
+          <w:lang w:val="it-IT"/>
+        </w:rPr>
+        <w:t>£</w:t>
       </w:r>
     </w:p>
     <w:p>
@@ -241,7 +250,25 @@
           <w:szCs w:val="26"/>
           <w:lang w:val="it-IT"/>
         </w:rPr>
-        <w:t xml:space="preserve">Extension Tips or Nail Forms </w:t>
+        <w:t>Extension Tips or Nail Forms</w:t>
+      </w:r>
+      <w:r>
+        <w:rPr>
+          <w:rFonts w:ascii="Century Schoolbook" w:hAnsi="Century Schoolbook"/>
+          <w:sz w:val="26"/>
+          <w:szCs w:val="26"/>
+          <w:lang w:val="it-IT"/>
+        </w:rPr>
+        <w:t xml:space="preserve">.   </w:t>
+      </w:r>
+      <w:r>
+        <w:rPr>
+          <w:rFonts w:ascii="Century Schoolbook" w:hAnsi="Century Schoolbook"/>
+          <w:sz w:val="26"/>
+          <w:szCs w:val="26"/>
+          <w:lang w:val="it-IT"/>
+        </w:rPr>
+        <w:t xml:space="preserve"> </w:t>
       </w:r>
       <w:r>
         <w:rPr>
@@ -296,7 +323,25 @@
           <w:szCs w:val="26"/>
           <w:lang w:val="it-IT"/>
         </w:rPr>
-        <w:t xml:space="preserve">•Infill </w:t>
+        <w:t>•Infill</w:t>
+      </w:r>
+      <w:r>
+        <w:rPr>
+          <w:rFonts w:ascii="Century Schoolbook" w:hAnsi="Century Schoolbook"/>
+          <w:sz w:val="26"/>
+          <w:szCs w:val="26"/>
+          <w:lang w:val="it-IT"/>
+        </w:rPr>
+        <w:t xml:space="preserve"> </w:t>
+      </w:r>
+      <w:r>
+        <w:rPr>
+          <w:rFonts w:ascii="Century Schoolbook" w:hAnsi="Century Schoolbook"/>
+          <w:sz w:val="26"/>
+          <w:szCs w:val="26"/>
+          <w:lang w:val="it-IT"/>
+        </w:rPr>
+        <w:t xml:space="preserve"> </w:t>
       </w:r>
       <w:r>
         <w:rPr>
@@ -342,7 +387,25 @@
           <w:szCs w:val="26"/>
           <w:lang w:val="it-IT"/>
         </w:rPr>
-        <w:t xml:space="preserve">•Remove                                          </w:t>
+        <w:t>•Remove</w:t>
+      </w:r>
+      <w:r>
+        <w:rPr>
+          <w:rFonts w:ascii="Century Schoolbook" w:hAnsi="Century Schoolbook"/>
+          <w:sz w:val="26"/>
+          <w:szCs w:val="26"/>
+          <w:lang w:val="it-IT"/>
+        </w:rPr>
+        <w:t xml:space="preserve">. </w:t>
+      </w:r>
+      <w:r>
+        <w:rPr>
+          <w:rFonts w:ascii="Century Schoolbook" w:hAnsi="Century Schoolbook"/>
+          <w:sz w:val="26"/>
+          <w:szCs w:val="26"/>
+          <w:lang w:val="it-IT"/>
+        </w:rPr>
+        <w:t xml:space="preserve">                                          </w:t>
       </w:r>
       <w:r>
         <w:rPr>
@@ -370,43 +433,6 @@
           <w:lang w:val="it-IT"/>
         </w:rPr>
         <w:t>10£</w:t>
-      </w:r>
-    </w:p>
-    <w:p>
-      <w:pPr>
-        <w:rPr>
-          <w:rFonts w:ascii="Century Schoolbook" w:hAnsi="Century Schoolbook"/>
-          <w:sz w:val="26"/>
-          <w:szCs w:val="26"/>
-          <w:lang w:val="it-IT"/>
-        </w:rPr>
-      </w:pPr>
-      <w:r>
-        <w:rPr>
-          <w:rFonts w:ascii="Century Schoolbook" w:hAnsi="Century Schoolbook"/>
-          <w:sz w:val="26"/>
-          <w:szCs w:val="26"/>
-          <w:lang w:val="it-IT"/>
-        </w:rPr>
-        <w:t>(</w:t>
-      </w:r>
-      <w:r>
-        <w:rPr>
-          <w:rFonts w:ascii="Century Schoolbook" w:hAnsi="Century Schoolbook"/>
-          <w:sz w:val="26"/>
-          <w:szCs w:val="26"/>
-          <w:lang w:val="it-IT"/>
-        </w:rPr>
-        <w:t xml:space="preserve">Decoration </w:t>
-      </w:r>
-      <w:r>
-        <w:rPr>
-          <w:rFonts w:ascii="Century Schoolbook" w:hAnsi="Century Schoolbook"/>
-          <w:sz w:val="26"/>
-          <w:szCs w:val="26"/>
-          <w:lang w:val="it-IT"/>
-        </w:rPr>
-        <w:t xml:space="preserve">0,50£ </w:t>
       </w:r>
     </w:p>
     <w:p>
@@ -460,7 +486,7 @@
           <w:szCs w:val="30"/>
           <w:lang w:val="it-IT"/>
         </w:rPr>
-        <w:t xml:space="preserve"> </w:t>
+        <w:t xml:space="preserve">.  </w:t>
       </w:r>
       <w:r>
         <w:rPr>
@@ -473,7 +499,7 @@
           <w:szCs w:val="30"/>
           <w:lang w:val="it-IT"/>
         </w:rPr>
-        <w:t xml:space="preserve">                          </w:t>
+        <w:t xml:space="preserve"> </w:t>
       </w:r>
       <w:r>
         <w:rPr>
@@ -486,7 +512,7 @@
           <w:szCs w:val="30"/>
           <w:lang w:val="it-IT"/>
         </w:rPr>
-        <w:t xml:space="preserve"> </w:t>
+        <w:t xml:space="preserve">                          </w:t>
       </w:r>
       <w:r>
         <w:rPr>
@@ -506,10 +532,23 @@
           <w:rFonts w:ascii="Century Schoolbook" w:hAnsi="Century Schoolbook"/>
           <w:b/>
           <w:bCs/>
+          <w:i/>
+          <w:iCs/>
           <w:sz w:val="30"/>
           <w:szCs w:val="30"/>
           <w:lang w:val="it-IT"/>
         </w:rPr>
+        <w:t xml:space="preserve"> </w:t>
+      </w:r>
+      <w:r>
+        <w:rPr>
+          <w:rFonts w:ascii="Century Schoolbook" w:hAnsi="Century Schoolbook"/>
+          <w:b/>
+          <w:bCs/>
+          <w:sz w:val="30"/>
+          <w:szCs w:val="30"/>
+          <w:lang w:val="it-IT"/>
+        </w:rPr>
         <w:t>15£</w:t>
       </w:r>
     </w:p>
@@ -530,6 +569,15 @@
           <w:lang w:val="it-IT"/>
         </w:rPr>
         <w:t>•Remove</w:t>
+      </w:r>
+      <w:r>
+        <w:rPr>
+          <w:rFonts w:ascii="Century Schoolbook" w:hAnsi="Century Schoolbook"/>
+          <w:sz w:val="26"/>
+          <w:szCs w:val="26"/>
+          <w:lang w:val="it-IT"/>
+        </w:rPr>
+        <w:t xml:space="preserve"> </w:t>
       </w:r>
       <w:r>
         <w:rPr>
@@ -646,7 +694,7 @@
           <w:szCs w:val="30"/>
           <w:lang w:val="it-IT"/>
         </w:rPr>
-        <w:t xml:space="preserve">   </w:t>
+        <w:t xml:space="preserve">.  </w:t>
       </w:r>
       <w:r>
         <w:rPr>
@@ -659,33 +707,32 @@
           <w:szCs w:val="30"/>
           <w:lang w:val="it-IT"/>
         </w:rPr>
-        <w:t xml:space="preserve">                                  </w:t>
-      </w:r>
-      <w:r>
-        <w:rPr>
-          <w:rFonts w:ascii="Century Schoolbook" w:hAnsi="Century Schoolbook"/>
-          <w:b/>
-          <w:bCs/>
+        <w:t xml:space="preserve">   </w:t>
+      </w:r>
+      <w:r>
+        <w:rPr>
+          <w:rFonts w:ascii="Century Schoolbook" w:hAnsi="Century Schoolbook"/>
+          <w:b/>
+          <w:bCs/>
+          <w:i/>
+          <w:iCs/>
           <w:sz w:val="30"/>
           <w:szCs w:val="30"/>
           <w:lang w:val="it-IT"/>
         </w:rPr>
-        <w:t>5£</w:t>
-      </w:r>
-    </w:p>
-    <w:p>
-      <w:pPr>
-        <w:rPr>
-          <w:rFonts w:ascii="Century Schoolbook" w:hAnsi="Century Schoolbook"/>
-          <w:b/>
-          <w:bCs/>
-          <w:i/>
-          <w:iCs/>
+        <w:t xml:space="preserve">                                  </w:t>
+      </w:r>
+      <w:r>
+        <w:rPr>
+          <w:rFonts w:ascii="Century Schoolbook" w:hAnsi="Century Schoolbook"/>
+          <w:b/>
+          <w:bCs/>
           <w:sz w:val="30"/>
           <w:szCs w:val="30"/>
           <w:lang w:val="it-IT"/>
         </w:rPr>
-      </w:pPr>
+        <w:t>5£</w:t>
+      </w:r>
     </w:p>
     <w:p>
       <w:pPr>
@@ -700,7 +747,9 @@
           <w:lang w:val="it-IT"/>
         </w:rPr>
       </w:pPr>
-      <w:r>
+    </w:p>
+    <w:p>
+      <w:pPr>
         <w:rPr>
           <w:rFonts w:ascii="Century Schoolbook" w:hAnsi="Century Schoolbook"/>
           <w:b/>
@@ -711,6 +760,18 @@
           <w:szCs w:val="30"/>
           <w:lang w:val="it-IT"/>
         </w:rPr>
+      </w:pPr>
+      <w:r>
+        <w:rPr>
+          <w:rFonts w:ascii="Century Schoolbook" w:hAnsi="Century Schoolbook"/>
+          <w:b/>
+          <w:bCs/>
+          <w:i/>
+          <w:iCs/>
+          <w:sz w:val="30"/>
+          <w:szCs w:val="30"/>
+          <w:lang w:val="it-IT"/>
+        </w:rPr>
         <w:t>Manicure &amp; Spa</w:t>
       </w:r>
     </w:p>
@@ -1522,7 +1583,16 @@
           <w:szCs w:val="26"/>
           <w:lang w:val="it-IT"/>
         </w:rPr>
-        <w:t xml:space="preserve">Extension Tips or Nail Forms </w:t>
+        <w:t>Extension Tips or Nail Forms</w:t>
+      </w:r>
+      <w:r>
+        <w:rPr>
+          <w:rFonts w:ascii="Century Schoolbook" w:hAnsi="Century Schoolbook"/>
+          <w:sz w:val="26"/>
+          <w:szCs w:val="26"/>
+          <w:lang w:val="it-IT"/>
+        </w:rPr>
+        <w:t xml:space="preserve">.    </w:t>
       </w:r>
       <w:r>
         <w:rPr>
@@ -1540,6 +1610,15 @@
           <w:szCs w:val="26"/>
           <w:lang w:val="it-IT"/>
         </w:rPr>
+        <w:t xml:space="preserve"> </w:t>
+      </w:r>
+      <w:r>
+        <w:rPr>
+          <w:rFonts w:ascii="Century Schoolbook" w:hAnsi="Century Schoolbook"/>
+          <w:sz w:val="26"/>
+          <w:szCs w:val="26"/>
+          <w:lang w:val="it-IT"/>
+        </w:rPr>
         <w:t>+</w:t>
       </w:r>
       <w:r>
@@ -1586,7 +1665,6 @@
           <w:szCs w:val="26"/>
           <w:lang w:val="it-IT"/>
         </w:rPr>
-        <w:lastRenderedPageBreak/>
         <w:t xml:space="preserve">  - </w:t>
       </w:r>
       <w:r>
@@ -1819,7 +1897,29 @@
           <w:szCs w:val="26"/>
           <w:lang w:val="it-IT"/>
         </w:rPr>
-        <w:t>•Standard Pedicure &amp; Spa          30£</w:t>
+        <w:t xml:space="preserve">•Standard Pedicure &amp; Spa          </w:t>
+      </w:r>
+      <w:r>
+        <w:rPr>
+          <w:rFonts w:ascii="Century Schoolbook" w:hAnsi="Century Schoolbook"/>
+          <w:b/>
+          <w:bCs/>
+          <w:sz w:val="26"/>
+          <w:szCs w:val="26"/>
+          <w:lang w:val="it-IT"/>
+        </w:rPr>
+        <w:t>20</w:t>
+      </w:r>
+      <w:r>
+        <w:rPr>
+          <w:rFonts w:ascii="Century Schoolbook" w:hAnsi="Century Schoolbook"/>
+          <w:b/>
+          <w:bCs/>
+          <w:sz w:val="26"/>
+          <w:szCs w:val="26"/>
+          <w:lang w:val="it-IT"/>
+        </w:rPr>
+        <w:t>£</w:t>
       </w:r>
     </w:p>
     <w:p>
@@ -1927,7 +2027,18 @@
           <w:szCs w:val="26"/>
           <w:lang w:val="it-IT"/>
         </w:rPr>
-        <w:t xml:space="preserve">40£ </w:t>
+        <w:t>30</w:t>
+      </w:r>
+      <w:r>
+        <w:rPr>
+          <w:rFonts w:ascii="Century Schoolbook" w:hAnsi="Century Schoolbook"/>
+          <w:b/>
+          <w:bCs/>
+          <w:sz w:val="26"/>
+          <w:szCs w:val="26"/>
+          <w:lang w:val="it-IT"/>
+        </w:rPr>
+        <w:t xml:space="preserve">£ </w:t>
       </w:r>
     </w:p>
     <w:p>
@@ -2166,7 +2277,25 @@
           <w:szCs w:val="26"/>
           <w:lang w:val="it-IT"/>
         </w:rPr>
-        <w:t xml:space="preserve">     +</w:t>
+        <w:t xml:space="preserve">     </w:t>
+      </w:r>
+      <w:r>
+        <w:rPr>
+          <w:rFonts w:ascii="Century Schoolbook" w:hAnsi="Century Schoolbook"/>
+          <w:sz w:val="26"/>
+          <w:szCs w:val="26"/>
+          <w:lang w:val="it-IT"/>
+        </w:rPr>
+        <w:t xml:space="preserve">    </w:t>
+      </w:r>
+      <w:r>
+        <w:rPr>
+          <w:rFonts w:ascii="Century Schoolbook" w:hAnsi="Century Schoolbook"/>
+          <w:sz w:val="26"/>
+          <w:szCs w:val="26"/>
+          <w:lang w:val="it-IT"/>
+        </w:rPr>
+        <w:t>+</w:t>
       </w:r>
       <w:r>
         <w:rPr>
@@ -2512,14 +2641,6 @@
         <w:jc w:val="center"/>
         <w:rPr>
           <w:rFonts w:ascii="Century Schoolbook" w:hAnsi="Century Schoolbook"/>
-          <w:sz w:val="26"/>
-          <w:szCs w:val="26"/>
-          <w:lang w:val="it-IT"/>
-        </w:rPr>
-      </w:pPr>
-      <w:r>
-        <w:rPr>
-          <w:rFonts w:ascii="Century Schoolbook" w:hAnsi="Century Schoolbook"/>
           <w:b/>
           <w:bCs/>
           <w:i/>
@@ -2528,8 +2649,7 @@
           <w:szCs w:val="42"/>
           <w:lang w:val="it-IT"/>
         </w:rPr>
-        <w:t xml:space="preserve">   </w:t>
-      </w:r>
+      </w:pPr>
       <w:r>
         <w:rPr>
           <w:rFonts w:ascii="Century Schoolbook" w:hAnsi="Century Schoolbook"/>
@@ -2541,7 +2661,7 @@
           <w:szCs w:val="42"/>
           <w:lang w:val="it-IT"/>
         </w:rPr>
-        <w:t>MAKEUP</w:t>
+        <w:t xml:space="preserve">   </w:t>
       </w:r>
       <w:r>
         <w:rPr>
@@ -2554,23 +2674,9 @@
           <w:szCs w:val="42"/>
           <w:lang w:val="it-IT"/>
         </w:rPr>
-        <w:t xml:space="preserve">     </w:t>
-      </w:r>
-      <w:r>
-        <w:rPr>
-          <w:rFonts w:ascii="Century Schoolbook" w:hAnsi="Century Schoolbook"/>
-          <w:b/>
-          <w:bCs/>
-          <w:sz w:val="26"/>
-          <w:szCs w:val="26"/>
-          <w:lang w:val="it-IT"/>
-        </w:rPr>
-        <w:t>From 20£</w:t>
-      </w:r>
-    </w:p>
-    <w:p>
-      <w:pPr>
-        <w:jc w:val="center"/>
+        <w:t>MAKEUP</w:t>
+      </w:r>
+      <w:r>
         <w:rPr>
           <w:rFonts w:ascii="Century Schoolbook" w:hAnsi="Century Schoolbook"/>
           <w:b/>
@@ -2581,44 +2687,81 @@
           <w:szCs w:val="42"/>
           <w:lang w:val="it-IT"/>
         </w:rPr>
-      </w:pPr>
-    </w:p>
-    <w:p>
-      <w:pPr>
-        <w:rPr>
-          <w:rFonts w:ascii="Century Schoolbook" w:hAnsi="Century Schoolbook"/>
-          <w:sz w:val="26"/>
-          <w:szCs w:val="26"/>
-          <w:lang w:val="it-IT"/>
-        </w:rPr>
-      </w:pPr>
-      <w:r>
-        <w:rPr>
-          <w:rFonts w:ascii="Century Schoolbook" w:hAnsi="Century Schoolbook"/>
-          <w:sz w:val="26"/>
-          <w:szCs w:val="26"/>
-          <w:lang w:val="it-IT"/>
-        </w:rPr>
-        <w:t>•Classic</w:t>
-      </w:r>
-    </w:p>
-    <w:p>
-      <w:pPr>
-        <w:rPr>
-          <w:rFonts w:ascii="Century Schoolbook" w:hAnsi="Century Schoolbook"/>
-          <w:sz w:val="26"/>
-          <w:szCs w:val="26"/>
-          <w:lang w:val="it-IT"/>
-        </w:rPr>
-      </w:pPr>
-      <w:r>
-        <w:rPr>
-          <w:rFonts w:ascii="Century Schoolbook" w:hAnsi="Century Schoolbook"/>
-          <w:sz w:val="26"/>
-          <w:szCs w:val="26"/>
-          <w:lang w:val="it-IT"/>
-        </w:rPr>
-        <w:t>•Prome</w:t>
+        <w:t xml:space="preserve">     </w:t>
+      </w:r>
+    </w:p>
+    <w:p>
+      <w:pPr>
+        <w:rPr>
+          <w:rFonts w:ascii="Century Schoolbook" w:hAnsi="Century Schoolbook"/>
+          <w:sz w:val="26"/>
+          <w:szCs w:val="26"/>
+          <w:lang w:val="it-IT"/>
+        </w:rPr>
+      </w:pPr>
+      <w:r>
+        <w:rPr>
+          <w:rFonts w:ascii="Century Schoolbook" w:hAnsi="Century Schoolbook"/>
+          <w:sz w:val="26"/>
+          <w:szCs w:val="26"/>
+          <w:lang w:val="it-IT"/>
+        </w:rPr>
+        <w:t>•Classic.                                           From20£</w:t>
+      </w:r>
+      <w:r>
+        <w:rPr>
+          <w:rFonts w:ascii="Century Schoolbook" w:hAnsi="Century Schoolbook"/>
+          <w:sz w:val="26"/>
+          <w:szCs w:val="26"/>
+          <w:lang w:val="it-IT"/>
+        </w:rPr>
+        <w:t xml:space="preserve">                                      </w:t>
+      </w:r>
+    </w:p>
+    <w:p>
+      <w:pPr>
+        <w:rPr>
+          <w:rFonts w:ascii="Century Schoolbook" w:hAnsi="Century Schoolbook"/>
+          <w:sz w:val="26"/>
+          <w:szCs w:val="26"/>
+          <w:lang w:val="en-GB"/>
+        </w:rPr>
+      </w:pPr>
+      <w:r>
+        <w:rPr>
+          <w:rFonts w:ascii="Century Schoolbook" w:hAnsi="Century Schoolbook"/>
+          <w:sz w:val="26"/>
+          <w:szCs w:val="26"/>
+          <w:lang w:val="it-IT"/>
+        </w:rPr>
+        <w:t>•</w:t>
+      </w:r>
+      <w:r>
+        <w:rPr>
+          <w:rFonts w:ascii="Century Schoolbook" w:hAnsi="Century Schoolbook"/>
+          <w:sz w:val="26"/>
+          <w:szCs w:val="26"/>
+          <w:lang w:val="it-IT"/>
+        </w:rPr>
+        <w:t>O</w:t>
+      </w:r>
+      <w:r>
+        <w:rPr>
+          <w:rFonts w:ascii="Century Schoolbook" w:hAnsi="Century Schoolbook"/>
+          <w:sz w:val="26"/>
+          <w:szCs w:val="26"/>
+          <w:lang w:val="it-IT"/>
+        </w:rPr>
+        <w:t>ccasions</w:t>
+      </w:r>
+      <w:r>
+        <w:rPr>
+          <w:rFonts w:ascii="Century Schoolbook" w:hAnsi="Century Schoolbook"/>
+          <w:sz w:val="26"/>
+          <w:szCs w:val="26"/>
+          <w:lang w:val="it-IT"/>
+        </w:rPr>
+        <w:t>.                                       From 30£</w:t>
       </w:r>
     </w:p>
     <w:p>
@@ -2639,6 +2782,15 @@
         </w:rPr>
         <w:t>•Bridal</w:t>
       </w:r>
+      <w:r>
+        <w:rPr>
+          <w:rFonts w:ascii="Century Schoolbook" w:hAnsi="Century Schoolbook"/>
+          <w:sz w:val="26"/>
+          <w:szCs w:val="26"/>
+          <w:lang w:val="it-IT"/>
+        </w:rPr>
+        <w:t>.                                             From 50£</w:t>
+      </w:r>
     </w:p>
     <w:p>
       <w:pPr>
@@ -2658,6 +2810,15 @@
         </w:rPr>
         <w:t>•Artistic</w:t>
       </w:r>
+      <w:r>
+        <w:rPr>
+          <w:rFonts w:ascii="Century Schoolbook" w:hAnsi="Century Schoolbook"/>
+          <w:sz w:val="26"/>
+          <w:szCs w:val="26"/>
+          <w:lang w:val="it-IT"/>
+        </w:rPr>
+        <w:t>.                                           From 30£</w:t>
+      </w:r>
     </w:p>
     <w:p>
       <w:pPr>
@@ -2677,24 +2838,14 @@
         </w:rPr>
         <w:t xml:space="preserve">•Photo shoots </w:t>
       </w:r>
-    </w:p>
-    <w:p>
-      <w:pPr>
-        <w:rPr>
-          <w:rFonts w:ascii="Century Schoolbook" w:hAnsi="Century Schoolbook"/>
-          <w:sz w:val="26"/>
-          <w:szCs w:val="26"/>
-          <w:lang w:val="it-IT"/>
-        </w:rPr>
-      </w:pPr>
-      <w:r>
-        <w:rPr>
-          <w:rFonts w:ascii="Century Schoolbook" w:hAnsi="Century Schoolbook"/>
-          <w:sz w:val="26"/>
-          <w:szCs w:val="26"/>
-          <w:lang w:val="it-IT"/>
-        </w:rPr>
-        <w:t>•And more…</w:t>
+      <w:r>
+        <w:rPr>
+          <w:rFonts w:ascii="Century Schoolbook" w:hAnsi="Century Schoolbook"/>
+          <w:sz w:val="26"/>
+          <w:szCs w:val="26"/>
+          <w:lang w:val="it-IT"/>
+        </w:rPr>
+        <w:t xml:space="preserve">                                  From 20£</w:t>
       </w:r>
     </w:p>
     <w:p>

</xml_diff>